<commit_message>
Testing document added and parts assigned
</commit_message>
<xml_diff>
--- a/Documentation/Project documents combined  .docx
+++ b/Documentation/Project documents combined  .docx
@@ -3953,6 +3953,715 @@
         <w:t xml:space="preserve"> we will still need to be able to extract our data for the client.</w:t>
       </w:r>
     </w:p>
+    <w:p/>
+    <w:p>
+      <w:pPr>
+        <w:pStyle w:val="Heading2"/>
+        <w:numPr>
+          <w:ilvl w:val="1"/>
+          <w:numId w:val="16"/>
+        </w:numPr>
+        <w:spacing w:line="240" w:lineRule="auto"/>
+      </w:pPr>
+      <w:bookmarkStart w:id="19" w:name="_1fob9te" w:colFirst="0" w:colLast="0"/>
+      <w:bookmarkEnd w:id="19"/>
+      <w:r>
+        <w:t>Test Objectives and Schedule</w:t>
+      </w:r>
+    </w:p>
+    <w:p>
+      <w:pPr>
+        <w:spacing w:line="240" w:lineRule="auto"/>
+      </w:pPr>
+      <w:r>
+        <w:t xml:space="preserve">Describe, at a high level: </w:t>
+      </w:r>
+    </w:p>
+    <w:p>
+      <w:pPr>
+        <w:numPr>
+          <w:ilvl w:val="0"/>
+          <w:numId w:val="13"/>
+        </w:numPr>
+        <w:pBdr>
+          <w:top w:val="nil"/>
+          <w:left w:val="nil"/>
+          <w:bottom w:val="nil"/>
+          <w:right w:val="nil"/>
+          <w:between w:val="nil"/>
+        </w:pBdr>
+        <w:spacing w:line="240" w:lineRule="auto"/>
+        <w:rPr>
+          <w:color w:val="000000"/>
+        </w:rPr>
+      </w:pPr>
+      <w:r>
+        <w:rPr>
+          <w:color w:val="000000"/>
+        </w:rPr>
+        <w:t xml:space="preserve">the approach (the test plan objectives), </w:t>
+      </w:r>
+    </w:p>
+    <w:p>
+      <w:pPr>
+        <w:numPr>
+          <w:ilvl w:val="0"/>
+          <w:numId w:val="13"/>
+        </w:numPr>
+        <w:pBdr>
+          <w:top w:val="nil"/>
+          <w:left w:val="nil"/>
+          <w:bottom w:val="nil"/>
+          <w:right w:val="nil"/>
+          <w:between w:val="nil"/>
+        </w:pBdr>
+        <w:spacing w:line="240" w:lineRule="auto"/>
+        <w:rPr>
+          <w:color w:val="000000"/>
+        </w:rPr>
+      </w:pPr>
+      <w:r>
+        <w:rPr>
+          <w:color w:val="000000"/>
+        </w:rPr>
+        <w:t xml:space="preserve">required resources, and </w:t>
+      </w:r>
+    </w:p>
+    <w:p>
+      <w:pPr>
+        <w:numPr>
+          <w:ilvl w:val="0"/>
+          <w:numId w:val="13"/>
+        </w:numPr>
+        <w:pBdr>
+          <w:top w:val="nil"/>
+          <w:left w:val="nil"/>
+          <w:bottom w:val="nil"/>
+          <w:right w:val="nil"/>
+          <w:between w:val="nil"/>
+        </w:pBdr>
+        <w:spacing w:line="240" w:lineRule="auto"/>
+        <w:rPr>
+          <w:color w:val="000000"/>
+        </w:rPr>
+      </w:pPr>
+      <w:r>
+        <w:rPr>
+          <w:color w:val="000000"/>
+        </w:rPr>
+        <w:t xml:space="preserve">the schedule of the testing activities </w:t>
+      </w:r>
+    </w:p>
+    <w:p>
+      <w:pPr>
+        <w:numPr>
+          <w:ilvl w:val="1"/>
+          <w:numId w:val="13"/>
+        </w:numPr>
+        <w:pBdr>
+          <w:top w:val="nil"/>
+          <w:left w:val="nil"/>
+          <w:bottom w:val="nil"/>
+          <w:right w:val="nil"/>
+          <w:between w:val="nil"/>
+        </w:pBdr>
+        <w:spacing w:line="240" w:lineRule="auto"/>
+        <w:rPr>
+          <w:color w:val="000000"/>
+        </w:rPr>
+      </w:pPr>
+      <w:r>
+        <w:rPr>
+          <w:color w:val="000000"/>
+        </w:rPr>
+        <w:t>major work activities</w:t>
+      </w:r>
+    </w:p>
+    <w:p>
+      <w:pPr>
+        <w:numPr>
+          <w:ilvl w:val="1"/>
+          <w:numId w:val="13"/>
+        </w:numPr>
+        <w:pBdr>
+          <w:top w:val="nil"/>
+          <w:left w:val="nil"/>
+          <w:bottom w:val="nil"/>
+          <w:right w:val="nil"/>
+          <w:between w:val="nil"/>
+        </w:pBdr>
+        <w:spacing w:line="240" w:lineRule="auto"/>
+        <w:rPr>
+          <w:color w:val="000000"/>
+        </w:rPr>
+      </w:pPr>
+      <w:r>
+        <w:rPr>
+          <w:color w:val="000000"/>
+        </w:rPr>
+        <w:t>products to be delivered - code, containers, documentation, virtual machines, etc.</w:t>
+      </w:r>
+    </w:p>
+    <w:p>
+      <w:pPr>
+        <w:numPr>
+          <w:ilvl w:val="1"/>
+          <w:numId w:val="13"/>
+        </w:numPr>
+        <w:pBdr>
+          <w:top w:val="nil"/>
+          <w:left w:val="nil"/>
+          <w:bottom w:val="nil"/>
+          <w:right w:val="nil"/>
+          <w:between w:val="nil"/>
+        </w:pBdr>
+        <w:spacing w:line="240" w:lineRule="auto"/>
+        <w:rPr>
+          <w:color w:val="000000"/>
+        </w:rPr>
+      </w:pPr>
+      <w:r>
+        <w:rPr>
+          <w:color w:val="000000"/>
+        </w:rPr>
+        <w:t>major milestones.</w:t>
+      </w:r>
+    </w:p>
+    <w:p>
+      <w:pPr>
+        <w:pStyle w:val="Heading2"/>
+        <w:numPr>
+          <w:ilvl w:val="1"/>
+          <w:numId w:val="16"/>
+        </w:numPr>
+        <w:spacing w:line="240" w:lineRule="auto"/>
+      </w:pPr>
+      <w:bookmarkStart w:id="20" w:name="_3znysh7" w:colFirst="0" w:colLast="0"/>
+      <w:bookmarkEnd w:id="20"/>
+      <w:r>
+        <w:t>Scope</w:t>
+      </w:r>
+    </w:p>
+    <w:p>
+      <w:pPr>
+        <w:spacing w:line="240" w:lineRule="auto"/>
+      </w:pPr>
+      <w:r>
+        <w:t>Describe the scope and purpose of this document in a short paragraph.</w:t>
+      </w:r>
+    </w:p>
+    <w:p>
+      <w:pPr>
+        <w:pStyle w:val="Heading1"/>
+        <w:numPr>
+          <w:ilvl w:val="0"/>
+          <w:numId w:val="15"/>
+        </w:numPr>
+        <w:spacing w:line="240" w:lineRule="auto"/>
+      </w:pPr>
+      <w:bookmarkStart w:id="21" w:name="_2et92p0" w:colFirst="0" w:colLast="0"/>
+      <w:bookmarkEnd w:id="21"/>
+      <w:r>
+        <w:t>Testing Strategy</w:t>
+      </w:r>
+      <w:r>
+        <w:t xml:space="preserve"> -Zach</w:t>
+      </w:r>
+    </w:p>
+    <w:p>
+      <w:pPr>
+        <w:spacing w:line="240" w:lineRule="auto"/>
+      </w:pPr>
+      <w:r>
+        <w:t xml:space="preserve">Describe the overall approach to testing and provide the overall flow of the testing process. An example is provided in Appendix A. </w:t>
+      </w:r>
+    </w:p>
+    <w:p>
+      <w:pPr>
+        <w:spacing w:line="240" w:lineRule="auto"/>
+      </w:pPr>
+      <w:r>
+        <w:t>Will you be using Continuous Integration (CI) and/or Continuous Delivery (CD) in your testing? If you’re not using CI or CD, make a *very* strong case for your decision.</w:t>
+      </w:r>
+    </w:p>
+    <w:p>
+      <w:pPr>
+        <w:pStyle w:val="Heading1"/>
+        <w:numPr>
+          <w:ilvl w:val="0"/>
+          <w:numId w:val="15"/>
+        </w:numPr>
+        <w:spacing w:line="240" w:lineRule="auto"/>
+      </w:pPr>
+      <w:bookmarkStart w:id="22" w:name="_tyjcwt" w:colFirst="0" w:colLast="0"/>
+      <w:bookmarkEnd w:id="22"/>
+      <w:r>
+        <w:lastRenderedPageBreak/>
+        <w:t>Test Plans</w:t>
+      </w:r>
+      <w:r>
+        <w:t xml:space="preserve"> -Abhi</w:t>
+      </w:r>
+    </w:p>
+    <w:p>
+      <w:pPr>
+        <w:spacing w:line="240" w:lineRule="auto"/>
+      </w:pPr>
+      <w:r>
+        <w:t xml:space="preserve">Describe the plan for testing your project in the context of the following testing activities. You may include additional test activities, if necessary. </w:t>
+      </w:r>
+    </w:p>
+    <w:p>
+      <w:pPr>
+        <w:spacing w:line="240" w:lineRule="auto"/>
+      </w:pPr>
+      <w:r>
+        <w:t>For each of the following activity, describe how the testing will be conducted. What would be the sequence of events, and how will the testing activity take place? Please refer to the CptS422 class notes for details on testing strategies.</w:t>
+      </w:r>
+    </w:p>
+    <w:p>
+      <w:pPr>
+        <w:pStyle w:val="Heading2"/>
+        <w:numPr>
+          <w:ilvl w:val="1"/>
+          <w:numId w:val="15"/>
+        </w:numPr>
+        <w:spacing w:line="240" w:lineRule="auto"/>
+        <w:rPr>
+          <w:highlight w:val="white"/>
+        </w:rPr>
+      </w:pPr>
+      <w:bookmarkStart w:id="23" w:name="_3dy6vkm" w:colFirst="0" w:colLast="0"/>
+      <w:bookmarkEnd w:id="23"/>
+      <w:r>
+        <w:rPr>
+          <w:color w:val="000000"/>
+          <w:highlight w:val="white"/>
+        </w:rPr>
+        <w:t>Unit Testing</w:t>
+      </w:r>
+      <w:r>
+        <w:rPr>
+          <w:color w:val="000000"/>
+          <w:highlight w:val="white"/>
+        </w:rPr>
+        <w:t xml:space="preserve"> -Abhi</w:t>
+      </w:r>
+    </w:p>
+    <w:p>
+      <w:pPr>
+        <w:spacing w:after="120" w:line="240" w:lineRule="auto"/>
+      </w:pPr>
+      <w:r>
+        <w:t xml:space="preserve">The primary goal of unit testing is to take the smallest unit of testable software in the application, isolate it from the remainder of the code, and test it for bugs and unexpected behavior. </w:t>
+      </w:r>
+    </w:p>
+    <w:p>
+      <w:pPr>
+        <w:pStyle w:val="Heading2"/>
+        <w:numPr>
+          <w:ilvl w:val="1"/>
+          <w:numId w:val="15"/>
+        </w:numPr>
+        <w:spacing w:line="240" w:lineRule="auto"/>
+        <w:rPr>
+          <w:highlight w:val="white"/>
+        </w:rPr>
+      </w:pPr>
+      <w:bookmarkStart w:id="24" w:name="_1t3h5sf" w:colFirst="0" w:colLast="0"/>
+      <w:bookmarkEnd w:id="24"/>
+      <w:r>
+        <w:rPr>
+          <w:color w:val="000000"/>
+          <w:highlight w:val="white"/>
+        </w:rPr>
+        <w:t>Integration Testing</w:t>
+      </w:r>
+      <w:r>
+        <w:rPr>
+          <w:color w:val="000000"/>
+          <w:highlight w:val="white"/>
+        </w:rPr>
+        <w:t xml:space="preserve"> -Zach</w:t>
+      </w:r>
+    </w:p>
+    <w:p>
+      <w:pPr>
+        <w:spacing w:line="240" w:lineRule="auto"/>
+      </w:pPr>
+      <w:r>
+        <w:t>Integration testing detects faults that have not been detected during unit testing by focusing on small groups of components. Two or more components are integrated and tested, and when no new faults are revealed, additional components are added to the group.</w:t>
+      </w:r>
+    </w:p>
+    <w:p>
+      <w:pPr>
+        <w:pStyle w:val="Heading2"/>
+        <w:numPr>
+          <w:ilvl w:val="1"/>
+          <w:numId w:val="15"/>
+        </w:numPr>
+        <w:spacing w:before="0" w:after="200" w:line="240" w:lineRule="auto"/>
+        <w:rPr>
+          <w:highlight w:val="white"/>
+        </w:rPr>
+      </w:pPr>
+      <w:bookmarkStart w:id="25" w:name="_4d34og8" w:colFirst="0" w:colLast="0"/>
+      <w:bookmarkEnd w:id="25"/>
+      <w:r>
+        <w:rPr>
+          <w:color w:val="000000"/>
+          <w:highlight w:val="white"/>
+        </w:rPr>
+        <w:t>System Testing</w:t>
+      </w:r>
+      <w:r>
+        <w:rPr>
+          <w:color w:val="000000"/>
+          <w:highlight w:val="white"/>
+        </w:rPr>
+        <w:t xml:space="preserve"> -Jordan</w:t>
+      </w:r>
+    </w:p>
+    <w:p>
+      <w:pPr>
+        <w:spacing w:line="240" w:lineRule="auto"/>
+      </w:pPr>
+      <w:r>
+        <w:t>System testing is a type of black box testing that tests all the components together, seen as a single system to identify faults with respect to the scenarios from the overall requirements specifications. Entire system is tested as per the requirements.</w:t>
+      </w:r>
+    </w:p>
+    <w:p>
+      <w:pPr>
+        <w:spacing w:line="240" w:lineRule="auto"/>
+      </w:pPr>
+      <w:r>
+        <w:t>During system testing, several activities are performed:</w:t>
+      </w:r>
+    </w:p>
+    <w:p>
+      <w:pPr>
+        <w:pStyle w:val="Heading2"/>
+        <w:numPr>
+          <w:ilvl w:val="2"/>
+          <w:numId w:val="15"/>
+        </w:numPr>
+        <w:spacing w:before="60" w:after="200" w:line="240" w:lineRule="auto"/>
+        <w:ind w:firstLine="576"/>
+        <w:rPr>
+          <w:highlight w:val="white"/>
+        </w:rPr>
+      </w:pPr>
+      <w:bookmarkStart w:id="26" w:name="_2s8eyo1" w:colFirst="0" w:colLast="0"/>
+      <w:bookmarkEnd w:id="26"/>
+      <w:r>
+        <w:t>Functional testing:</w:t>
+      </w:r>
+    </w:p>
+    <w:p>
+      <w:pPr>
+        <w:spacing w:line="240" w:lineRule="auto"/>
+      </w:pPr>
+      <w:bookmarkStart w:id="27" w:name="_17dp8vu" w:colFirst="0" w:colLast="0"/>
+      <w:bookmarkEnd w:id="27"/>
+      <w:r>
+        <w:t>Test of functional requirements (from requirements specification). The goal is to select those tests that are relevant to the user and have a high probability of uncovering a failure.</w:t>
+      </w:r>
+    </w:p>
+    <w:p>
+      <w:pPr>
+        <w:pStyle w:val="Heading2"/>
+        <w:numPr>
+          <w:ilvl w:val="2"/>
+          <w:numId w:val="15"/>
+        </w:numPr>
+        <w:spacing w:before="60" w:after="200" w:line="240" w:lineRule="auto"/>
+        <w:ind w:firstLine="576"/>
+        <w:rPr>
+          <w:highlight w:val="white"/>
+        </w:rPr>
+      </w:pPr>
+      <w:bookmarkStart w:id="28" w:name="_3rdcrjn" w:colFirst="0" w:colLast="0"/>
+      <w:bookmarkEnd w:id="28"/>
+      <w:r>
+        <w:rPr>
+          <w:color w:val="000000"/>
+          <w:highlight w:val="white"/>
+        </w:rPr>
+        <w:t>Performance testing:</w:t>
+      </w:r>
+    </w:p>
+    <w:p>
+      <w:pPr>
+        <w:spacing w:line="240" w:lineRule="auto"/>
+      </w:pPr>
+      <w:r>
+        <w:t>Performance tests check whether the nonfunctional requirements and additional design goals from the design document are satisfied. In stress testing, system is stressed beyond its specifications to check how and when it fails.</w:t>
+      </w:r>
+    </w:p>
+    <w:p>
+      <w:pPr>
+        <w:pStyle w:val="Heading2"/>
+        <w:numPr>
+          <w:ilvl w:val="2"/>
+          <w:numId w:val="15"/>
+        </w:numPr>
+        <w:spacing w:before="60" w:after="200" w:line="240" w:lineRule="auto"/>
+        <w:ind w:firstLine="576"/>
+        <w:rPr>
+          <w:highlight w:val="white"/>
+        </w:rPr>
+      </w:pPr>
+      <w:bookmarkStart w:id="29" w:name="_26in1rg" w:colFirst="0" w:colLast="0"/>
+      <w:bookmarkEnd w:id="29"/>
+      <w:r>
+        <w:rPr>
+          <w:color w:val="000000"/>
+          <w:highlight w:val="white"/>
+        </w:rPr>
+        <w:t>User Acceptance Testing:</w:t>
+      </w:r>
+    </w:p>
+    <w:p>
+      <w:pPr>
+        <w:spacing w:line="240" w:lineRule="auto"/>
+      </w:pPr>
+      <w:r>
+        <w:t>Acceptance testing and installation testing check the system against the project agreement. The purpose is to confirm that the system is ready for operational use. During acceptance test, end-users (customers) of the system compare the system to its initial requirements (if necessary) with help by the developers.</w:t>
+      </w:r>
+    </w:p>
+    <w:p>
+      <w:pPr>
+        <w:pStyle w:val="Heading1"/>
+        <w:numPr>
+          <w:ilvl w:val="0"/>
+          <w:numId w:val="15"/>
+        </w:numPr>
+        <w:spacing w:line="240" w:lineRule="auto"/>
+      </w:pPr>
+      <w:bookmarkStart w:id="30" w:name="_lnxbz9" w:colFirst="0" w:colLast="0"/>
+      <w:bookmarkEnd w:id="30"/>
+      <w:r>
+        <w:t>Environment Requirements</w:t>
+      </w:r>
+      <w:r>
+        <w:t xml:space="preserve"> -Zach</w:t>
+      </w:r>
+    </w:p>
+    <w:p>
+      <w:pPr>
+        <w:spacing w:line="240" w:lineRule="auto"/>
+      </w:pPr>
+      <w:bookmarkStart w:id="31" w:name="_35nkun2" w:colFirst="0" w:colLast="0"/>
+      <w:bookmarkEnd w:id="31"/>
+      <w:r>
+        <w:t xml:space="preserve">Specify both the necessary and desired properties of the test environment. The specification should contain the physical characteristics of the facilities, including the hardware, communications and system software, the mode of usage (for example, stand-alone), and any other software or supplies needed to support the test. Identify special test tools needed. </w:t>
+      </w:r>
+      <w:bookmarkStart w:id="32" w:name="_1ksv4uv" w:colFirst="0" w:colLast="0"/>
+      <w:bookmarkEnd w:id="32"/>
+    </w:p>
+    <w:p>
+      <w:pPr>
+        <w:spacing w:line="240" w:lineRule="auto"/>
+      </w:pPr>
+      <w:r>
+        <w:br w:type="page"/>
+      </w:r>
+    </w:p>
+    <w:p>
+      <w:pPr>
+        <w:spacing w:line="240" w:lineRule="auto"/>
+        <w:rPr>
+          <w:b/>
+          <w:sz w:val="32"/>
+          <w:szCs w:val="32"/>
+        </w:rPr>
+      </w:pPr>
+    </w:p>
+    <w:p>
+      <w:pPr>
+        <w:spacing w:line="240" w:lineRule="auto"/>
+        <w:rPr>
+          <w:b/>
+          <w:sz w:val="32"/>
+          <w:szCs w:val="32"/>
+        </w:rPr>
+      </w:pPr>
+      <w:r>
+        <w:rPr>
+          <w:b/>
+          <w:sz w:val="32"/>
+          <w:szCs w:val="32"/>
+        </w:rPr>
+        <w:t>Appendix-A</w:t>
+      </w:r>
+    </w:p>
+    <w:p>
+      <w:pPr>
+        <w:spacing w:line="240" w:lineRule="auto"/>
+        <w:rPr>
+          <w:b/>
+          <w:sz w:val="32"/>
+          <w:szCs w:val="32"/>
+        </w:rPr>
+      </w:pPr>
+      <w:r>
+        <w:rPr>
+          <w:b/>
+          <w:sz w:val="32"/>
+          <w:szCs w:val="32"/>
+        </w:rPr>
+        <w:t>Example Testing Strategy:</w:t>
+      </w:r>
+    </w:p>
+    <w:p>
+      <w:pPr>
+        <w:numPr>
+          <w:ilvl w:val="0"/>
+          <w:numId w:val="12"/>
+        </w:numPr>
+        <w:spacing w:before="280" w:line="240" w:lineRule="auto"/>
+      </w:pPr>
+      <w:r>
+        <w:t>Identify the requirements to be tested. All test cases shall be derived using the current Software Requirements Specification.</w:t>
+      </w:r>
+      <w:r>
+        <w:br/>
+      </w:r>
+    </w:p>
+    <w:p>
+      <w:pPr>
+        <w:numPr>
+          <w:ilvl w:val="0"/>
+          <w:numId w:val="12"/>
+        </w:numPr>
+        <w:spacing w:line="240" w:lineRule="auto"/>
+      </w:pPr>
+      <w:r>
+        <w:t xml:space="preserve">Identify which particular test(s) will be used to test each module. </w:t>
+      </w:r>
+      <w:r>
+        <w:br/>
+      </w:r>
+    </w:p>
+    <w:p>
+      <w:pPr>
+        <w:numPr>
+          <w:ilvl w:val="0"/>
+          <w:numId w:val="12"/>
+        </w:numPr>
+        <w:spacing w:line="240" w:lineRule="auto"/>
+      </w:pPr>
+      <w:r>
+        <w:t xml:space="preserve">Review the test data and test cases to ensure that the unit has been thoroughly verified and that the test data and test cases are adequate to verify proper operation of the unit. </w:t>
+      </w:r>
+      <w:r>
+        <w:br/>
+      </w:r>
+    </w:p>
+    <w:p>
+      <w:pPr>
+        <w:numPr>
+          <w:ilvl w:val="0"/>
+          <w:numId w:val="12"/>
+        </w:numPr>
+        <w:spacing w:line="240" w:lineRule="auto"/>
+      </w:pPr>
+      <w:r>
+        <w:t xml:space="preserve">Identify the expected results for each test. </w:t>
+      </w:r>
+      <w:r>
+        <w:br/>
+      </w:r>
+    </w:p>
+    <w:p>
+      <w:pPr>
+        <w:numPr>
+          <w:ilvl w:val="0"/>
+          <w:numId w:val="12"/>
+        </w:numPr>
+        <w:spacing w:line="240" w:lineRule="auto"/>
+      </w:pPr>
+      <w:r>
+        <w:t xml:space="preserve">Document the test case configuration, test data, and expected results. </w:t>
+      </w:r>
+      <w:r>
+        <w:br/>
+      </w:r>
+    </w:p>
+    <w:p>
+      <w:pPr>
+        <w:numPr>
+          <w:ilvl w:val="0"/>
+          <w:numId w:val="12"/>
+        </w:numPr>
+        <w:spacing w:line="240" w:lineRule="auto"/>
+      </w:pPr>
+      <w:r>
+        <w:t xml:space="preserve">Perform the test(s). </w:t>
+      </w:r>
+      <w:r>
+        <w:br/>
+      </w:r>
+    </w:p>
+    <w:p>
+      <w:pPr>
+        <w:numPr>
+          <w:ilvl w:val="0"/>
+          <w:numId w:val="12"/>
+        </w:numPr>
+        <w:spacing w:line="240" w:lineRule="auto"/>
+      </w:pPr>
+      <w:r>
+        <w:t xml:space="preserve">Document the test data, test cases, and test configuration used during the testing process. This information shall be submitted via the revised Test Plan document. </w:t>
+      </w:r>
+      <w:r>
+        <w:br/>
+        <w:t xml:space="preserve"> </w:t>
+      </w:r>
+    </w:p>
+    <w:p>
+      <w:pPr>
+        <w:numPr>
+          <w:ilvl w:val="0"/>
+          <w:numId w:val="12"/>
+        </w:numPr>
+        <w:spacing w:line="240" w:lineRule="auto"/>
+      </w:pPr>
+      <w:r>
+        <w:t xml:space="preserve">Successful unit testing is required before the unit is eligible for component integration/system testing. </w:t>
+      </w:r>
+      <w:r>
+        <w:br/>
+      </w:r>
+    </w:p>
+    <w:p>
+      <w:pPr>
+        <w:numPr>
+          <w:ilvl w:val="0"/>
+          <w:numId w:val="12"/>
+        </w:numPr>
+        <w:spacing w:line="240" w:lineRule="auto"/>
+      </w:pPr>
+      <w:r>
+        <w:t xml:space="preserve">Unsuccessful testing requires a bug form to be generated. This document shall describe the test case, the problem encountered, its possible cause, and the sequence of events that led to the problem. It shall be used as a basis for later technical analysis. </w:t>
+      </w:r>
+      <w:r>
+        <w:br/>
+      </w:r>
+    </w:p>
+    <w:p>
+      <w:pPr>
+        <w:numPr>
+          <w:ilvl w:val="0"/>
+          <w:numId w:val="12"/>
+        </w:numPr>
+        <w:spacing w:after="280" w:line="240" w:lineRule="auto"/>
+      </w:pPr>
+      <w:r>
+        <w:t>Test documents and reports shall be submitted. Any specifications to be reviewed, revised, or updated shall be handled immediately.</w:t>
+      </w:r>
+    </w:p>
+    <w:p/>
     <w:p>
       <w:pPr>
         <w:pStyle w:val="Heading1"/>
@@ -3965,8 +4674,8 @@
           <w:szCs w:val="46"/>
         </w:rPr>
       </w:pPr>
-      <w:bookmarkStart w:id="19" w:name="_u82lpxlb4ou" w:colFirst="0" w:colLast="0"/>
-      <w:bookmarkEnd w:id="19"/>
+      <w:bookmarkStart w:id="33" w:name="_u82lpxlb4ou" w:colFirst="0" w:colLast="0"/>
+      <w:bookmarkEnd w:id="33"/>
       <w:r>
         <w:rPr>
           <w:b/>
@@ -4085,6 +4794,7 @@
         <w:rPr>
           <w:b/>
         </w:rPr>
+        <w:lastRenderedPageBreak/>
         <w:t xml:space="preserve">Interpreted language </w:t>
       </w:r>
       <w:r>
@@ -4350,6 +5060,7 @@
           <w:b/>
           <w:bCs/>
         </w:rPr>
+        <w:lastRenderedPageBreak/>
         <w:t>RGB image/camera</w:t>
       </w:r>
       <w:r>
@@ -4411,7 +5122,6 @@
         <w:rPr>
           <w:b/>
         </w:rPr>
-        <w:lastRenderedPageBreak/>
         <w:t>V</w:t>
       </w:r>
     </w:p>
@@ -4479,10 +5189,7 @@
         <w:ind w:left="720" w:hanging="720"/>
       </w:pPr>
       <w:r>
-        <w:t>[</w:t>
-      </w:r>
-      <w:r>
-        <w:t>1]</w:t>
+        <w:t>[1]</w:t>
       </w:r>
       <w:r>
         <w:tab/>
@@ -4610,7 +5317,11 @@
       </w:r>
       <w:r>
         <w:tab/>
-        <w:t>“Measuring Vegetation (NDVI &amp; EVI): Normalized Difference Vegetation Index (NDVI).” https://earthobservatory.nasa.gov/features/MeasuringVegetation/measuring_vegetation_2.php (accessed Sept. 21, 2022).</w:t>
+        <w:t>“Measuring Vegetation (NDVI &amp; EVI): Normalized Difference Vegetation Index (NDVI).” https://earthobservatory.nasa.gov/features/MeasuringVegetation/measuring_vegetation_</w:t>
+      </w:r>
+      <w:r>
+        <w:lastRenderedPageBreak/>
+        <w:t>2.php (accessed Sept. 21, 2022).</w:t>
       </w:r>
       <w:r>
         <w:br/>
@@ -4683,7 +5394,6 @@
           <w:szCs w:val="30"/>
           <w:vertAlign w:val="superscript"/>
         </w:rPr>
-        <w:lastRenderedPageBreak/>
         <w:t>[10]</w:t>
       </w:r>
       <w:r>
@@ -4973,6 +5683,92 @@
 <file path=word/numbering.xml><?xml version="1.0" encoding="utf-8"?>
 <w:numbering xmlns:wpc="http://schemas.microsoft.com/office/word/2010/wordprocessingCanvas" xmlns:cx="http://schemas.microsoft.com/office/drawing/2014/chartex" xmlns:cx1="http://schemas.microsoft.com/office/drawing/2015/9/8/chartex" xmlns:cx2="http://schemas.microsoft.com/office/drawing/2015/10/21/chartex" xmlns:cx3="http://schemas.microsoft.com/office/drawing/2016/5/9/chartex" xmlns:cx4="http://schemas.microsoft.com/office/drawing/2016/5/10/chartex" xmlns:cx5="http://schemas.microsoft.com/office/drawing/2016/5/11/chartex" xmlns:cx6="http://schemas.microsoft.com/office/drawing/2016/5/12/chartex" xmlns:cx7="http://schemas.microsoft.com/office/drawing/2016/5/13/chartex" xmlns:cx8="http://schemas.microsoft.com/office/drawing/2016/5/14/chartex" xmlns:mc="http://schemas.openxmlformats.org/markup-compatibility/2006" xmlns:aink="http://schemas.microsoft.com/office/drawing/2016/ink" xmlns:am3d="http://schemas.microsoft.com/office/drawing/2017/model3d" xmlns:o="urn:schemas-microsoft-com:office:office" xmlns:oel="http://schemas.microsoft.com/office/2019/extlst" xmlns:r="http://schemas.openxmlformats.org/officeDocument/2006/relationships" xmlns:m="http://schemas.openxmlformats.org/officeDocument/2006/math" xmlns:v="urn:schemas-microsoft-com:vml" xmlns:wp14="http://schemas.microsoft.com/office/word/2010/wordprocessingDrawing" xmlns:wp="http://schemas.openxmlformats.org/drawingml/2006/wordprocessingDrawing" xmlns:w10="urn:schemas-microsoft-com:office:word" xmlns:w="http://schemas.openxmlformats.org/wordprocessingml/2006/main" xmlns:w14="http://schemas.microsoft.com/office/word/2010/wordml" xmlns:w15="http://schemas.microsoft.com/office/word/2012/wordml" xmlns:w16cex="http://schemas.microsoft.com/office/word/2018/wordml/cex" xmlns:w16cid="http://schemas.microsoft.com/office/word/2016/wordml/cid" xmlns:w16="http://schemas.microsoft.com/office/word/2018/wordml" xmlns:w16sdtdh="http://schemas.microsoft.com/office/word/2020/wordml/sdtdatahash" xmlns:w16se="http://schemas.microsoft.com/office/word/2015/wordml/symex" xmlns:wpg="http://schemas.microsoft.com/office/word/2010/wordprocessingGroup" xmlns:wpi="http://schemas.microsoft.com/office/word/2010/wordprocessingInk" xmlns:wne="http://schemas.microsoft.com/office/word/2006/wordml" xmlns:wps="http://schemas.microsoft.com/office/word/2010/wordprocessingShape" mc:Ignorable="w14 w15 w16se w16cid w16 w16cex w16sdtdh wp14">
   <w:abstractNum w:abstractNumId="0" w15:restartNumberingAfterBreak="0">
+    <w:nsid w:val="0D46639D"/>
+    <w:multiLevelType w:val="multilevel"/>
+    <w:tmpl w:val="9A900E70"/>
+    <w:lvl w:ilvl="0">
+      <w:start w:val="1"/>
+      <w:numFmt w:val="upperRoman"/>
+      <w:lvlText w:val="%1."/>
+      <w:lvlJc w:val="left"/>
+      <w:pPr>
+        <w:ind w:left="360" w:hanging="360"/>
+      </w:pPr>
+    </w:lvl>
+    <w:lvl w:ilvl="1">
+      <w:start w:val="1"/>
+      <w:numFmt w:val="decimal"/>
+      <w:lvlText w:val="%1.%2."/>
+      <w:lvlJc w:val="left"/>
+      <w:pPr>
+        <w:ind w:left="0" w:firstLine="0"/>
+      </w:pPr>
+    </w:lvl>
+    <w:lvl w:ilvl="2">
+      <w:start w:val="1"/>
+      <w:numFmt w:val="decimal"/>
+      <w:lvlText w:val="%1.%2.%3."/>
+      <w:lvlJc w:val="left"/>
+      <w:pPr>
+        <w:ind w:left="0" w:firstLine="240"/>
+      </w:pPr>
+    </w:lvl>
+    <w:lvl w:ilvl="3">
+      <w:start w:val="1"/>
+      <w:numFmt w:val="decimal"/>
+      <w:lvlText w:val="%1.%2.%3.%4."/>
+      <w:lvlJc w:val="left"/>
+      <w:pPr>
+        <w:ind w:left="0" w:firstLine="360"/>
+      </w:pPr>
+    </w:lvl>
+    <w:lvl w:ilvl="4">
+      <w:start w:val="1"/>
+      <w:numFmt w:val="decimal"/>
+      <w:lvlText w:val="%1.%2.%3.%4.%5."/>
+      <w:lvlJc w:val="left"/>
+      <w:pPr>
+        <w:ind w:left="0" w:firstLine="480"/>
+      </w:pPr>
+    </w:lvl>
+    <w:lvl w:ilvl="5">
+      <w:start w:val="1"/>
+      <w:numFmt w:val="decimal"/>
+      <w:lvlText w:val="%1.%2.%3.%4.%5.%6."/>
+      <w:lvlJc w:val="left"/>
+      <w:pPr>
+        <w:ind w:left="0" w:firstLine="600"/>
+      </w:pPr>
+    </w:lvl>
+    <w:lvl w:ilvl="6">
+      <w:start w:val="1"/>
+      <w:numFmt w:val="decimal"/>
+      <w:lvlText w:val="%1.%2.%3.%4.%5.%6.%7."/>
+      <w:lvlJc w:val="left"/>
+      <w:pPr>
+        <w:ind w:left="3240" w:hanging="1080"/>
+      </w:pPr>
+    </w:lvl>
+    <w:lvl w:ilvl="7">
+      <w:start w:val="1"/>
+      <w:numFmt w:val="decimal"/>
+      <w:lvlText w:val="%1.%2.%3.%4.%5.%6.%7.%8."/>
+      <w:lvlJc w:val="left"/>
+      <w:pPr>
+        <w:ind w:left="3744" w:hanging="1224"/>
+      </w:pPr>
+    </w:lvl>
+    <w:lvl w:ilvl="8">
+      <w:start w:val="1"/>
+      <w:numFmt w:val="decimal"/>
+      <w:lvlText w:val="%1.%2.%3.%4.%5.%6.%7.%8.%9."/>
+      <w:lvlJc w:val="left"/>
+      <w:pPr>
+        <w:ind w:left="4320" w:hanging="1440"/>
+      </w:pPr>
+    </w:lvl>
+  </w:abstractNum>
+  <w:abstractNum w:abstractNumId="1" w15:restartNumberingAfterBreak="0">
     <w:nsid w:val="0DC74057"/>
     <w:multiLevelType w:val="multilevel"/>
     <w:tmpl w:val="20E67572"/>
@@ -5085,7 +5881,93 @@
       </w:rPr>
     </w:lvl>
   </w:abstractNum>
-  <w:abstractNum w:abstractNumId="1" w15:restartNumberingAfterBreak="0">
+  <w:abstractNum w:abstractNumId="2" w15:restartNumberingAfterBreak="0">
+    <w:nsid w:val="112A20E1"/>
+    <w:multiLevelType w:val="multilevel"/>
+    <w:tmpl w:val="42FE8F4A"/>
+    <w:lvl w:ilvl="0">
+      <w:start w:val="1"/>
+      <w:numFmt w:val="upperRoman"/>
+      <w:lvlText w:val="%1."/>
+      <w:lvlJc w:val="left"/>
+      <w:pPr>
+        <w:ind w:left="360" w:hanging="360"/>
+      </w:pPr>
+    </w:lvl>
+    <w:lvl w:ilvl="1">
+      <w:start w:val="1"/>
+      <w:numFmt w:val="decimal"/>
+      <w:lvlText w:val="%1.%2."/>
+      <w:lvlJc w:val="left"/>
+      <w:pPr>
+        <w:ind w:left="0" w:firstLine="0"/>
+      </w:pPr>
+    </w:lvl>
+    <w:lvl w:ilvl="2">
+      <w:start w:val="1"/>
+      <w:numFmt w:val="decimal"/>
+      <w:lvlText w:val="%1.%2.%3."/>
+      <w:lvlJc w:val="left"/>
+      <w:pPr>
+        <w:ind w:left="0" w:firstLine="240"/>
+      </w:pPr>
+    </w:lvl>
+    <w:lvl w:ilvl="3">
+      <w:start w:val="1"/>
+      <w:numFmt w:val="decimal"/>
+      <w:lvlText w:val="%1.%2.%3.%4."/>
+      <w:lvlJc w:val="left"/>
+      <w:pPr>
+        <w:ind w:left="0" w:firstLine="360"/>
+      </w:pPr>
+    </w:lvl>
+    <w:lvl w:ilvl="4">
+      <w:start w:val="1"/>
+      <w:numFmt w:val="decimal"/>
+      <w:lvlText w:val="%1.%2.%3.%4.%5."/>
+      <w:lvlJc w:val="left"/>
+      <w:pPr>
+        <w:ind w:left="0" w:firstLine="480"/>
+      </w:pPr>
+    </w:lvl>
+    <w:lvl w:ilvl="5">
+      <w:start w:val="1"/>
+      <w:numFmt w:val="decimal"/>
+      <w:lvlText w:val="%1.%2.%3.%4.%5.%6."/>
+      <w:lvlJc w:val="left"/>
+      <w:pPr>
+        <w:ind w:left="0" w:firstLine="600"/>
+      </w:pPr>
+    </w:lvl>
+    <w:lvl w:ilvl="6">
+      <w:start w:val="1"/>
+      <w:numFmt w:val="decimal"/>
+      <w:lvlText w:val="%1.%2.%3.%4.%5.%6.%7."/>
+      <w:lvlJc w:val="left"/>
+      <w:pPr>
+        <w:ind w:left="3240" w:hanging="1080"/>
+      </w:pPr>
+    </w:lvl>
+    <w:lvl w:ilvl="7">
+      <w:start w:val="1"/>
+      <w:numFmt w:val="decimal"/>
+      <w:lvlText w:val="%1.%2.%3.%4.%5.%6.%7.%8."/>
+      <w:lvlJc w:val="left"/>
+      <w:pPr>
+        <w:ind w:left="3744" w:hanging="1224"/>
+      </w:pPr>
+    </w:lvl>
+    <w:lvl w:ilvl="8">
+      <w:start w:val="1"/>
+      <w:numFmt w:val="decimal"/>
+      <w:lvlText w:val="%1.%2.%3.%4.%5.%6.%7.%8.%9."/>
+      <w:lvlJc w:val="left"/>
+      <w:pPr>
+        <w:ind w:left="4320" w:hanging="1440"/>
+      </w:pPr>
+    </w:lvl>
+  </w:abstractNum>
+  <w:abstractNum w:abstractNumId="3" w15:restartNumberingAfterBreak="0">
     <w:nsid w:val="161904C0"/>
     <w:multiLevelType w:val="multilevel"/>
     <w:tmpl w:val="C4EAB8DA"/>
@@ -5198,7 +6080,120 @@
       </w:rPr>
     </w:lvl>
   </w:abstractNum>
-  <w:abstractNum w:abstractNumId="2" w15:restartNumberingAfterBreak="0">
+  <w:abstractNum w:abstractNumId="4" w15:restartNumberingAfterBreak="0">
+    <w:nsid w:val="169346A5"/>
+    <w:multiLevelType w:val="multilevel"/>
+    <w:tmpl w:val="DBC83A8A"/>
+    <w:lvl w:ilvl="0">
+      <w:start w:val="1"/>
+      <w:numFmt w:val="bullet"/>
+      <w:lvlText w:val="●"/>
+      <w:lvlJc w:val="left"/>
+      <w:pPr>
+        <w:ind w:left="720" w:hanging="360"/>
+      </w:pPr>
+      <w:rPr>
+        <w:u w:val="none"/>
+      </w:rPr>
+    </w:lvl>
+    <w:lvl w:ilvl="1">
+      <w:start w:val="1"/>
+      <w:numFmt w:val="bullet"/>
+      <w:lvlText w:val="○"/>
+      <w:lvlJc w:val="left"/>
+      <w:pPr>
+        <w:ind w:left="1440" w:hanging="360"/>
+      </w:pPr>
+      <w:rPr>
+        <w:u w:val="none"/>
+      </w:rPr>
+    </w:lvl>
+    <w:lvl w:ilvl="2">
+      <w:start w:val="1"/>
+      <w:numFmt w:val="bullet"/>
+      <w:lvlText w:val="■"/>
+      <w:lvlJc w:val="left"/>
+      <w:pPr>
+        <w:ind w:left="2160" w:hanging="360"/>
+      </w:pPr>
+      <w:rPr>
+        <w:u w:val="none"/>
+      </w:rPr>
+    </w:lvl>
+    <w:lvl w:ilvl="3">
+      <w:start w:val="1"/>
+      <w:numFmt w:val="bullet"/>
+      <w:lvlText w:val="●"/>
+      <w:lvlJc w:val="left"/>
+      <w:pPr>
+        <w:ind w:left="2880" w:hanging="360"/>
+      </w:pPr>
+      <w:rPr>
+        <w:u w:val="none"/>
+      </w:rPr>
+    </w:lvl>
+    <w:lvl w:ilvl="4">
+      <w:start w:val="1"/>
+      <w:numFmt w:val="bullet"/>
+      <w:lvlText w:val="○"/>
+      <w:lvlJc w:val="left"/>
+      <w:pPr>
+        <w:ind w:left="3600" w:hanging="360"/>
+      </w:pPr>
+      <w:rPr>
+        <w:u w:val="none"/>
+      </w:rPr>
+    </w:lvl>
+    <w:lvl w:ilvl="5">
+      <w:start w:val="1"/>
+      <w:numFmt w:val="bullet"/>
+      <w:lvlText w:val="■"/>
+      <w:lvlJc w:val="left"/>
+      <w:pPr>
+        <w:ind w:left="4320" w:hanging="360"/>
+      </w:pPr>
+      <w:rPr>
+        <w:u w:val="none"/>
+      </w:rPr>
+    </w:lvl>
+    <w:lvl w:ilvl="6">
+      <w:start w:val="1"/>
+      <w:numFmt w:val="bullet"/>
+      <w:lvlText w:val="●"/>
+      <w:lvlJc w:val="left"/>
+      <w:pPr>
+        <w:ind w:left="5040" w:hanging="360"/>
+      </w:pPr>
+      <w:rPr>
+        <w:u w:val="none"/>
+      </w:rPr>
+    </w:lvl>
+    <w:lvl w:ilvl="7">
+      <w:start w:val="1"/>
+      <w:numFmt w:val="bullet"/>
+      <w:lvlText w:val="○"/>
+      <w:lvlJc w:val="left"/>
+      <w:pPr>
+        <w:ind w:left="5760" w:hanging="360"/>
+      </w:pPr>
+      <w:rPr>
+        <w:u w:val="none"/>
+      </w:rPr>
+    </w:lvl>
+    <w:lvl w:ilvl="8">
+      <w:start w:val="1"/>
+      <w:numFmt w:val="bullet"/>
+      <w:lvlText w:val="■"/>
+      <w:lvlJc w:val="left"/>
+      <w:pPr>
+        <w:ind w:left="6480" w:hanging="360"/>
+      </w:pPr>
+      <w:rPr>
+        <w:u w:val="none"/>
+      </w:rPr>
+    </w:lvl>
+  </w:abstractNum>
+  <w:abstractNum w:abstractNumId="5" w15:restartNumberingAfterBreak="0">
     <w:nsid w:val="1BCD2C5E"/>
     <w:multiLevelType w:val="multilevel"/>
     <w:tmpl w:val="95345460"/>
@@ -5313,7 +6308,7 @@
       </w:rPr>
     </w:lvl>
   </w:abstractNum>
-  <w:abstractNum w:abstractNumId="3" w15:restartNumberingAfterBreak="0">
+  <w:abstractNum w:abstractNumId="6" w15:restartNumberingAfterBreak="0">
     <w:nsid w:val="1D347B48"/>
     <w:multiLevelType w:val="multilevel"/>
     <w:tmpl w:val="B336D6D8"/>
@@ -5426,7 +6421,7 @@
       </w:rPr>
     </w:lvl>
   </w:abstractNum>
-  <w:abstractNum w:abstractNumId="4" w15:restartNumberingAfterBreak="0">
+  <w:abstractNum w:abstractNumId="7" w15:restartNumberingAfterBreak="0">
     <w:nsid w:val="27484110"/>
     <w:multiLevelType w:val="multilevel"/>
     <w:tmpl w:val="91422A10"/>
@@ -5539,7 +6534,7 @@
       </w:rPr>
     </w:lvl>
   </w:abstractNum>
-  <w:abstractNum w:abstractNumId="5" w15:restartNumberingAfterBreak="0">
+  <w:abstractNum w:abstractNumId="8" w15:restartNumberingAfterBreak="0">
     <w:nsid w:val="30207CF0"/>
     <w:multiLevelType w:val="multilevel"/>
     <w:tmpl w:val="8F624216"/>
@@ -5652,7 +6647,7 @@
       </w:rPr>
     </w:lvl>
   </w:abstractNum>
-  <w:abstractNum w:abstractNumId="6" w15:restartNumberingAfterBreak="0">
+  <w:abstractNum w:abstractNumId="9" w15:restartNumberingAfterBreak="0">
     <w:nsid w:val="35B064F9"/>
     <w:multiLevelType w:val="multilevel"/>
     <w:tmpl w:val="F890379E"/>
@@ -5765,7 +6760,120 @@
       </w:rPr>
     </w:lvl>
   </w:abstractNum>
-  <w:abstractNum w:abstractNumId="7" w15:restartNumberingAfterBreak="0">
+  <w:abstractNum w:abstractNumId="10" w15:restartNumberingAfterBreak="0">
+    <w:nsid w:val="40746D42"/>
+    <w:multiLevelType w:val="multilevel"/>
+    <w:tmpl w:val="90101876"/>
+    <w:lvl w:ilvl="0">
+      <w:start w:val="1"/>
+      <w:numFmt w:val="bullet"/>
+      <w:lvlText w:val="-"/>
+      <w:lvlJc w:val="left"/>
+      <w:pPr>
+        <w:ind w:left="720" w:hanging="360"/>
+      </w:pPr>
+      <w:rPr>
+        <w:rFonts w:ascii="Arial" w:eastAsia="Arial" w:hAnsi="Arial" w:cs="Arial"/>
+      </w:rPr>
+    </w:lvl>
+    <w:lvl w:ilvl="1">
+      <w:start w:val="1"/>
+      <w:numFmt w:val="bullet"/>
+      <w:lvlText w:val="o"/>
+      <w:lvlJc w:val="left"/>
+      <w:pPr>
+        <w:ind w:left="1440" w:hanging="360"/>
+      </w:pPr>
+      <w:rPr>
+        <w:rFonts w:ascii="Arial" w:eastAsia="Arial" w:hAnsi="Arial" w:cs="Arial"/>
+      </w:rPr>
+    </w:lvl>
+    <w:lvl w:ilvl="2">
+      <w:start w:val="1"/>
+      <w:numFmt w:val="bullet"/>
+      <w:lvlText w:val="▪"/>
+      <w:lvlJc w:val="left"/>
+      <w:pPr>
+        <w:ind w:left="2160" w:hanging="360"/>
+      </w:pPr>
+      <w:rPr>
+        <w:rFonts w:ascii="Arial" w:eastAsia="Arial" w:hAnsi="Arial" w:cs="Arial"/>
+      </w:rPr>
+    </w:lvl>
+    <w:lvl w:ilvl="3">
+      <w:start w:val="1"/>
+      <w:numFmt w:val="bullet"/>
+      <w:lvlText w:val="●"/>
+      <w:lvlJc w:val="left"/>
+      <w:pPr>
+        <w:ind w:left="2880" w:hanging="360"/>
+      </w:pPr>
+      <w:rPr>
+        <w:rFonts w:ascii="Arial" w:eastAsia="Arial" w:hAnsi="Arial" w:cs="Arial"/>
+      </w:rPr>
+    </w:lvl>
+    <w:lvl w:ilvl="4">
+      <w:start w:val="1"/>
+      <w:numFmt w:val="bullet"/>
+      <w:lvlText w:val="o"/>
+      <w:lvlJc w:val="left"/>
+      <w:pPr>
+        <w:ind w:left="3600" w:hanging="360"/>
+      </w:pPr>
+      <w:rPr>
+        <w:rFonts w:ascii="Arial" w:eastAsia="Arial" w:hAnsi="Arial" w:cs="Arial"/>
+      </w:rPr>
+    </w:lvl>
+    <w:lvl w:ilvl="5">
+      <w:start w:val="1"/>
+      <w:numFmt w:val="bullet"/>
+      <w:lvlText w:val="▪"/>
+      <w:lvlJc w:val="left"/>
+      <w:pPr>
+        <w:ind w:left="4320" w:hanging="360"/>
+      </w:pPr>
+      <w:rPr>
+        <w:rFonts w:ascii="Arial" w:eastAsia="Arial" w:hAnsi="Arial" w:cs="Arial"/>
+      </w:rPr>
+    </w:lvl>
+    <w:lvl w:ilvl="6">
+      <w:start w:val="1"/>
+      <w:numFmt w:val="bullet"/>
+      <w:lvlText w:val="●"/>
+      <w:lvlJc w:val="left"/>
+      <w:pPr>
+        <w:ind w:left="5040" w:hanging="360"/>
+      </w:pPr>
+      <w:rPr>
+        <w:rFonts w:ascii="Arial" w:eastAsia="Arial" w:hAnsi="Arial" w:cs="Arial"/>
+      </w:rPr>
+    </w:lvl>
+    <w:lvl w:ilvl="7">
+      <w:start w:val="1"/>
+      <w:numFmt w:val="bullet"/>
+      <w:lvlText w:val="o"/>
+      <w:lvlJc w:val="left"/>
+      <w:pPr>
+        <w:ind w:left="5760" w:hanging="360"/>
+      </w:pPr>
+      <w:rPr>
+        <w:rFonts w:ascii="Arial" w:eastAsia="Arial" w:hAnsi="Arial" w:cs="Arial"/>
+      </w:rPr>
+    </w:lvl>
+    <w:lvl w:ilvl="8">
+      <w:start w:val="1"/>
+      <w:numFmt w:val="bullet"/>
+      <w:lvlText w:val="▪"/>
+      <w:lvlJc w:val="left"/>
+      <w:pPr>
+        <w:ind w:left="6480" w:hanging="360"/>
+      </w:pPr>
+      <w:rPr>
+        <w:rFonts w:ascii="Arial" w:eastAsia="Arial" w:hAnsi="Arial" w:cs="Arial"/>
+      </w:rPr>
+    </w:lvl>
+  </w:abstractNum>
+  <w:abstractNum w:abstractNumId="11" w15:restartNumberingAfterBreak="0">
     <w:nsid w:val="446B059F"/>
     <w:multiLevelType w:val="multilevel"/>
     <w:tmpl w:val="A0BE3E42"/>
@@ -5878,7 +6986,7 @@
       </w:rPr>
     </w:lvl>
   </w:abstractNum>
-  <w:abstractNum w:abstractNumId="8" w15:restartNumberingAfterBreak="0">
+  <w:abstractNum w:abstractNumId="12" w15:restartNumberingAfterBreak="0">
     <w:nsid w:val="450C1913"/>
     <w:multiLevelType w:val="multilevel"/>
     <w:tmpl w:val="5FBACF78"/>
@@ -5993,7 +7101,7 @@
       </w:rPr>
     </w:lvl>
   </w:abstractNum>
-  <w:abstractNum w:abstractNumId="9" w15:restartNumberingAfterBreak="0">
+  <w:abstractNum w:abstractNumId="13" w15:restartNumberingAfterBreak="0">
     <w:nsid w:val="49CC57EB"/>
     <w:multiLevelType w:val="multilevel"/>
     <w:tmpl w:val="4DC4CC32"/>
@@ -6106,7 +7214,93 @@
       </w:rPr>
     </w:lvl>
   </w:abstractNum>
-  <w:abstractNum w:abstractNumId="10" w15:restartNumberingAfterBreak="0">
+  <w:abstractNum w:abstractNumId="14" w15:restartNumberingAfterBreak="0">
+    <w:nsid w:val="5F690457"/>
+    <w:multiLevelType w:val="multilevel"/>
+    <w:tmpl w:val="63AAFA9A"/>
+    <w:lvl w:ilvl="0">
+      <w:start w:val="1"/>
+      <w:numFmt w:val="decimal"/>
+      <w:lvlText w:val="%1."/>
+      <w:lvlJc w:val="left"/>
+      <w:pPr>
+        <w:ind w:left="720" w:hanging="360"/>
+      </w:pPr>
+    </w:lvl>
+    <w:lvl w:ilvl="1">
+      <w:start w:val="1"/>
+      <w:numFmt w:val="decimal"/>
+      <w:lvlText w:val="%2."/>
+      <w:lvlJc w:val="left"/>
+      <w:pPr>
+        <w:ind w:left="1440" w:hanging="360"/>
+      </w:pPr>
+    </w:lvl>
+    <w:lvl w:ilvl="2">
+      <w:start w:val="1"/>
+      <w:numFmt w:val="decimal"/>
+      <w:lvlText w:val="%3."/>
+      <w:lvlJc w:val="left"/>
+      <w:pPr>
+        <w:ind w:left="2160" w:hanging="360"/>
+      </w:pPr>
+    </w:lvl>
+    <w:lvl w:ilvl="3">
+      <w:start w:val="1"/>
+      <w:numFmt w:val="decimal"/>
+      <w:lvlText w:val="%4."/>
+      <w:lvlJc w:val="left"/>
+      <w:pPr>
+        <w:ind w:left="2880" w:hanging="360"/>
+      </w:pPr>
+    </w:lvl>
+    <w:lvl w:ilvl="4">
+      <w:start w:val="1"/>
+      <w:numFmt w:val="decimal"/>
+      <w:lvlText w:val="%5."/>
+      <w:lvlJc w:val="left"/>
+      <w:pPr>
+        <w:ind w:left="3600" w:hanging="360"/>
+      </w:pPr>
+    </w:lvl>
+    <w:lvl w:ilvl="5">
+      <w:start w:val="1"/>
+      <w:numFmt w:val="decimal"/>
+      <w:lvlText w:val="%6."/>
+      <w:lvlJc w:val="left"/>
+      <w:pPr>
+        <w:ind w:left="4320" w:hanging="360"/>
+      </w:pPr>
+    </w:lvl>
+    <w:lvl w:ilvl="6">
+      <w:start w:val="1"/>
+      <w:numFmt w:val="decimal"/>
+      <w:lvlText w:val="%7."/>
+      <w:lvlJc w:val="left"/>
+      <w:pPr>
+        <w:ind w:left="5040" w:hanging="360"/>
+      </w:pPr>
+    </w:lvl>
+    <w:lvl w:ilvl="7">
+      <w:start w:val="1"/>
+      <w:numFmt w:val="decimal"/>
+      <w:lvlText w:val="%8."/>
+      <w:lvlJc w:val="left"/>
+      <w:pPr>
+        <w:ind w:left="5760" w:hanging="360"/>
+      </w:pPr>
+    </w:lvl>
+    <w:lvl w:ilvl="8">
+      <w:start w:val="1"/>
+      <w:numFmt w:val="decimal"/>
+      <w:lvlText w:val="%9."/>
+      <w:lvlJc w:val="left"/>
+      <w:pPr>
+        <w:ind w:left="6480" w:hanging="360"/>
+      </w:pPr>
+    </w:lvl>
+  </w:abstractNum>
+  <w:abstractNum w:abstractNumId="15" w15:restartNumberingAfterBreak="0">
     <w:nsid w:val="65BE7F12"/>
     <w:multiLevelType w:val="multilevel"/>
     <w:tmpl w:val="4A6458FA"/>
@@ -6220,37 +7414,52 @@
     </w:lvl>
   </w:abstractNum>
   <w:num w:numId="1" w16cid:durableId="166527953">
+    <w:abstractNumId w:val="7"/>
+  </w:num>
+  <w:num w:numId="2" w16cid:durableId="700476090">
+    <w:abstractNumId w:val="5"/>
+  </w:num>
+  <w:num w:numId="3" w16cid:durableId="2140612890">
+    <w:abstractNumId w:val="3"/>
+  </w:num>
+  <w:num w:numId="4" w16cid:durableId="1330869964">
+    <w:abstractNumId w:val="9"/>
+  </w:num>
+  <w:num w:numId="5" w16cid:durableId="415058725">
+    <w:abstractNumId w:val="1"/>
+  </w:num>
+  <w:num w:numId="6" w16cid:durableId="1428765674">
+    <w:abstractNumId w:val="12"/>
+  </w:num>
+  <w:num w:numId="7" w16cid:durableId="1484002668">
+    <w:abstractNumId w:val="6"/>
+  </w:num>
+  <w:num w:numId="8" w16cid:durableId="941647696">
+    <w:abstractNumId w:val="8"/>
+  </w:num>
+  <w:num w:numId="9" w16cid:durableId="1787190077">
+    <w:abstractNumId w:val="11"/>
+  </w:num>
+  <w:num w:numId="10" w16cid:durableId="1604609015">
+    <w:abstractNumId w:val="13"/>
+  </w:num>
+  <w:num w:numId="11" w16cid:durableId="731928573">
+    <w:abstractNumId w:val="15"/>
+  </w:num>
+  <w:num w:numId="12" w16cid:durableId="427192075">
+    <w:abstractNumId w:val="14"/>
+  </w:num>
+  <w:num w:numId="13" w16cid:durableId="1015304419">
+    <w:abstractNumId w:val="10"/>
+  </w:num>
+  <w:num w:numId="14" w16cid:durableId="1699698893">
     <w:abstractNumId w:val="4"/>
   </w:num>
-  <w:num w:numId="2" w16cid:durableId="700476090">
+  <w:num w:numId="15" w16cid:durableId="165020549">
     <w:abstractNumId w:val="2"/>
   </w:num>
-  <w:num w:numId="3" w16cid:durableId="2140612890">
-    <w:abstractNumId w:val="1"/>
-  </w:num>
-  <w:num w:numId="4" w16cid:durableId="1330869964">
-    <w:abstractNumId w:val="6"/>
-  </w:num>
-  <w:num w:numId="5" w16cid:durableId="415058725">
+  <w:num w:numId="16" w16cid:durableId="937522097">
     <w:abstractNumId w:val="0"/>
-  </w:num>
-  <w:num w:numId="6" w16cid:durableId="1428765674">
-    <w:abstractNumId w:val="8"/>
-  </w:num>
-  <w:num w:numId="7" w16cid:durableId="1484002668">
-    <w:abstractNumId w:val="3"/>
-  </w:num>
-  <w:num w:numId="8" w16cid:durableId="941647696">
-    <w:abstractNumId w:val="5"/>
-  </w:num>
-  <w:num w:numId="9" w16cid:durableId="1787190077">
-    <w:abstractNumId w:val="7"/>
-  </w:num>
-  <w:num w:numId="10" w16cid:durableId="1604609015">
-    <w:abstractNumId w:val="9"/>
-  </w:num>
-  <w:num w:numId="11" w16cid:durableId="731928573">
-    <w:abstractNumId w:val="10"/>
   </w:num>
 </w:numbering>
 </file>

</xml_diff>